<commit_message>
First version of article and SM
</commit_message>
<xml_diff>
--- a/Results/SM_data_methodo_060225.docx
+++ b/Results/SM_data_methodo_060225.docx
@@ -181,11 +181,25 @@
       </w:pPr>
     </w:p>
     <w:p>
-      <w:r>
+      <w:pPr>
+        <w:rPr>
+          <w:lang w:val="en-US"/>
+        </w:rPr>
+      </w:pPr>
+      <w:r>
+        <w:rPr>
+          <w:lang w:val="en-US"/>
+        </w:rPr>
         <w:t>https://gitlab.com/opheliecoiffier/methodo_stat_donnees_long</w:t>
       </w:r>
     </w:p>
-    <w:p/>
+    <w:p>
+      <w:pPr>
+        <w:rPr>
+          <w:lang w:val="en-US"/>
+        </w:rPr>
+      </w:pPr>
+    </w:p>
     <w:p>
       <w:pPr>
         <w:pStyle w:val="Titre2"/>
@@ -2685,7 +2699,19 @@
         <w:rPr>
           <w:lang w:val="en-US"/>
         </w:rPr>
-        <w:t>LTA model is a finite, semi-parametric mixture model of longitudinal data that analyzes changes in categorical variables, contingency tables, measured over time. The LTA model is therefore based on latent class theory, where homogeneous subgroups of individuals can be identified by their response to repeated measurements over time. It uses observed data from a categorical dataset to define a latent variable at each time point. However, when the categorical variable contains too many categories, it is recommended to reduce the number of categories as much as possible, and it is also recommended to use this model only with a number of time points less than or equal to 6. In addition, this model allows each individual to change classes over time. Thus, it studies the probability of an individual's transition from one class at one time point, to another class at the next time point. To do this, it studies the transition probability matrix between two consecutive time points.</w:t>
+        <w:t xml:space="preserve">LTA model is a finite, semi-parametric mixture model of longitudinal data that analyzes changes in categorical variables, contingency tables, measured over time. The LTA model is therefore based on latent class theory, where homogeneous subgroups of individuals can be identified by their response to repeated measurements over time. It uses observed data from a categorical </w:t>
+      </w:r>
+      <w:r>
+        <w:rPr>
+          <w:lang w:val="en-US"/>
+        </w:rPr>
+        <w:t xml:space="preserve">or discrete </w:t>
+      </w:r>
+      <w:r>
+        <w:rPr>
+          <w:lang w:val="en-US"/>
+        </w:rPr>
+        <w:t>dataset to define a latent variable at each time point. However, when the categorical variable contains too many categories, it is recommended to reduce the number of categories as much as possible, and it is also recommended to use this model only with a number of time points less than or equal to 6. In addition, this model allows each individual to change classes over time. Thus, it studies the probability of an individual's transition from one class at one time point, to another class at the next time point. To do this, it studies the transition probability matrix between two consecutive time points.</w:t>
       </w:r>
       <w:r>
         <w:rPr>
@@ -5084,14 +5110,12 @@
         </w:rPr>
         <w:t xml:space="preserve">The mixed model can be linear or more generalized. In the case of the linear mixed model, longitudinal or cluster data are analyzed. It estimates the relationship between dependent variables and the fixed and random effects of independent variables, considering both means and covariances. If the number of predictors is too large, inference and prediction become too complex and infeasible. Fixed effects estimates can be penalized and random effects selected. For example, the estimates of the fixed and random effects and the covariance structure of the random effects are chosen simultaneously in a model with a penalty function. However, for high dimensions, it is necessary to reduce the data dimension before using the model, as the EM algorithm will not be efficient, plausible, fast and will converge slowly. It is also possible to calculate the maximum likelihood function and then use this algorithm. A second example is the selection of important fixed and random effects, independently in 2 separate models. For this, the use of Proxy matrices enables the unknown variance-covariance structure of the random effects to be </w:t>
       </w:r>
-      <w:proofErr w:type="gramStart"/>
-      <w:r>
-        <w:rPr>
-          <w:lang w:val="en-US"/>
-        </w:rPr>
-        <w:t>taken into account</w:t>
-      </w:r>
-      <w:proofErr w:type="gramEnd"/>
+      <w:r>
+        <w:rPr>
+          <w:lang w:val="en-US"/>
+        </w:rPr>
+        <w:t>considered</w:t>
+      </w:r>
       <w:r>
         <w:rPr>
           <w:lang w:val="en-US"/>
@@ -5166,7 +5190,13 @@
         <w:rPr>
           <w:lang w:val="en-US"/>
         </w:rPr>
-        <w:t xml:space="preserve">The model used long format data. </w:t>
+        <w:t>The model used long format data</w:t>
+      </w:r>
+      <w:r>
+        <w:rPr>
+          <w:lang w:val="en-US"/>
+        </w:rPr>
+        <w:t xml:space="preserve">. </w:t>
       </w:r>
       <w:r>
         <w:rPr>
@@ -8716,19 +8746,11 @@
                 <w:b/>
               </w:rPr>
             </w:pPr>
-            <w:proofErr w:type="spellStart"/>
             <w:r>
               <w:rPr>
                 <w:b/>
               </w:rPr>
-              <w:t>Sex</w:t>
-            </w:r>
-            <w:proofErr w:type="spellEnd"/>
-            <w:r>
-              <w:rPr>
-                <w:b/>
-              </w:rPr>
-              <w:t xml:space="preserve"> - Men</w:t>
+              <w:t>Sex - Men</w:t>
             </w:r>
           </w:p>
         </w:tc>
@@ -9803,6 +9825,144 @@
     </w:p>
     <w:p>
       <w:pPr>
+        <w:spacing w:line="480" w:lineRule="auto"/>
+        <w:jc w:val="both"/>
+        <w:rPr>
+          <w:noProof/>
+          <w:lang w:val="en-US"/>
+        </w:rPr>
+      </w:pPr>
+      <w:r>
+        <w:rPr>
+          <w:noProof/>
+          <w:lang w:val="en-US"/>
+        </w:rPr>
+        <w:t>For example, the prediction of the cumulative risk for the patient 49 increased (risk to have ESS score &lt; 10) from the 4</w:t>
+      </w:r>
+      <w:r>
+        <w:rPr>
+          <w:noProof/>
+          <w:vertAlign w:val="superscript"/>
+          <w:lang w:val="en-US"/>
+        </w:rPr>
+        <w:t>th</w:t>
+      </w:r>
+      <w:r>
+        <w:rPr>
+          <w:noProof/>
+          <w:lang w:val="en-US"/>
+        </w:rPr>
+        <w:t xml:space="preserve"> time points (cumulative risk around 0.00) to the 5</w:t>
+      </w:r>
+      <w:r>
+        <w:rPr>
+          <w:noProof/>
+          <w:vertAlign w:val="superscript"/>
+          <w:lang w:val="en-US"/>
+        </w:rPr>
+        <w:t>th</w:t>
+      </w:r>
+      <w:r>
+        <w:rPr>
+          <w:noProof/>
+          <w:lang w:val="en-US"/>
+        </w:rPr>
+        <w:t xml:space="preserve"> time points (cumulative risk around 0.58).</w:t>
+      </w:r>
+    </w:p>
+    <w:p>
+      <w:pPr>
+        <w:spacing w:line="360" w:lineRule="auto"/>
+        <w:jc w:val="both"/>
+        <w:rPr>
+          <w:b/>
+          <w:strike/>
+          <w:noProof/>
+          <w:lang w:val="en-US"/>
+        </w:rPr>
+      </w:pPr>
+      <w:r>
+        <w:rPr>
+          <w:b/>
+          <w:strike/>
+          <w:noProof/>
+          <w:lang w:val="en-US"/>
+        </w:rPr>
+        <w:t>Figure 9: Prediction of the cumulative risk of sleepiness according to CPAP adherence for one patient, using joint model.</w:t>
+      </w:r>
+    </w:p>
+    <w:p>
+      <w:pPr>
+        <w:spacing w:line="360" w:lineRule="auto"/>
+        <w:jc w:val="both"/>
+        <w:rPr>
+          <w:lang w:val="en-US"/>
+        </w:rPr>
+      </w:pPr>
+      <w:r>
+        <w:rPr>
+          <w:noProof/>
+          <w:lang w:val="en-US"/>
+        </w:rPr>
+        <w:drawing>
+          <wp:inline distT="0" distB="0" distL="0" distR="0" wp14:anchorId="7513E423" wp14:editId="1DE29385">
+            <wp:extent cx="3467100" cy="2314575"/>
+            <wp:effectExtent l="0" t="0" r="0" b="9525"/>
+            <wp:docPr id="3" name="Image 3"/>
+            <wp:cNvGraphicFramePr>
+              <a:graphicFrameLocks xmlns:a="http://schemas.openxmlformats.org/drawingml/2006/main" noChangeAspect="1"/>
+            </wp:cNvGraphicFramePr>
+            <a:graphic xmlns:a="http://schemas.openxmlformats.org/drawingml/2006/main">
+              <a:graphicData uri="http://schemas.openxmlformats.org/drawingml/2006/picture">
+                <pic:pic xmlns:pic="http://schemas.openxmlformats.org/drawingml/2006/picture">
+                  <pic:nvPicPr>
+                    <pic:cNvPr id="0" name="Image 45"/>
+                    <pic:cNvPicPr>
+                      <a:picLocks noChangeAspect="1" noChangeArrowheads="1"/>
+                    </pic:cNvPicPr>
+                  </pic:nvPicPr>
+                  <pic:blipFill>
+                    <a:blip r:embed="rId27">
+                      <a:extLst>
+                        <a:ext uri="{28A0092B-C50C-407E-A947-70E740481C1C}">
+                          <a14:useLocalDpi xmlns:a14="http://schemas.microsoft.com/office/drawing/2010/main" val="0"/>
+                        </a:ext>
+                      </a:extLst>
+                    </a:blip>
+                    <a:srcRect/>
+                    <a:stretch>
+                      <a:fillRect/>
+                    </a:stretch>
+                  </pic:blipFill>
+                  <pic:spPr bwMode="auto">
+                    <a:xfrm>
+                      <a:off x="0" y="0"/>
+                      <a:ext cx="3467100" cy="2314575"/>
+                    </a:xfrm>
+                    <a:prstGeom prst="rect">
+                      <a:avLst/>
+                    </a:prstGeom>
+                    <a:noFill/>
+                    <a:ln>
+                      <a:noFill/>
+                    </a:ln>
+                  </pic:spPr>
+                </pic:pic>
+              </a:graphicData>
+            </a:graphic>
+          </wp:inline>
+        </w:drawing>
+      </w:r>
+    </w:p>
+    <w:p>
+      <w:pPr>
+        <w:rPr>
+          <w:lang w:val="en-US"/>
+        </w:rPr>
+      </w:pPr>
+    </w:p>
+    <w:p>
+      <w:pPr>
         <w:rPr>
           <w:lang w:val="en-US"/>
         </w:rPr>
@@ -9816,13 +9976,8 @@
           <w:numId w:val="23"/>
         </w:numPr>
       </w:pPr>
-      <w:proofErr w:type="spellStart"/>
-      <w:r>
-        <w:t>Hidden</w:t>
-      </w:r>
-      <w:proofErr w:type="spellEnd"/>
-      <w:r>
-        <w:t xml:space="preserve"> Markov model</w:t>
+      <w:r>
+        <w:t>Hidden Markov model</w:t>
       </w:r>
     </w:p>
     <w:p>
@@ -9864,14 +10019,7 @@
         <w:rPr>
           <w:lang w:val="en-US"/>
         </w:rPr>
-        <w:t xml:space="preserve"> different types of longitudinal data that are collected regularly, irregularly or continuously. In other words, an individual can move from one class to another over time. These dynamics correspond to trajectories. For this purpose, a sequence of discrete latent variables rather </w:t>
-      </w:r>
-      <w:r>
-        <w:rPr>
-          <w:lang w:val="en-US"/>
-        </w:rPr>
-        <w:lastRenderedPageBreak/>
-        <w:t xml:space="preserve">than a single latent variable is associated with each individual, giving rise to a hidden process assumed to follow a Markov chain. Finally, once this matrix is known, it is applied to a K-Means method. After estimating the model by maximum likelihood (EM algorithm), the standard error of the estimated parameters can be obtained on the basis of the observed information matrix. The final model must be a good compromise between quality and complexity. Latent variables must </w:t>
+        <w:t xml:space="preserve"> different types of longitudinal data that are collected regularly, irregularly or continuously. In other words, an individual can move from one class to another over time. These dynamics correspond to trajectories. For this purpose, a sequence of discrete latent variables rather than a single latent variable is associated with each individual, giving rise to a hidden process assumed to follow a Markov chain. Finally, once this matrix is known, it is applied to a K-Means method. After estimating the model by maximum likelihood (EM algorithm), the standard error of the estimated parameters can be obtained on the basis of the observed information matrix. The final model must be a good compromise between quality and complexity. Latent variables must </w:t>
       </w:r>
       <w:proofErr w:type="gramStart"/>
       <w:r>
@@ -10022,6 +10170,7 @@
           <w:u w:val="single"/>
           <w:lang w:val="en-US"/>
         </w:rPr>
+        <w:lastRenderedPageBreak/>
         <w:t>Example (</w:t>
       </w:r>
       <w:r>
@@ -10110,7 +10259,7 @@
                     <pic:cNvPicPr/>
                   </pic:nvPicPr>
                   <pic:blipFill>
-                    <a:blip r:embed="rId27">
+                    <a:blip r:embed="rId28">
                       <a:extLst>
                         <a:ext uri="{28A0092B-C50C-407E-A947-70E740481C1C}">
                           <a14:useLocalDpi xmlns:a14="http://schemas.microsoft.com/office/drawing/2010/main" val="0"/>
@@ -10186,7 +10335,7 @@
                     <pic:cNvPicPr/>
                   </pic:nvPicPr>
                   <pic:blipFill>
-                    <a:blip r:embed="rId28">
+                    <a:blip r:embed="rId29">
                       <a:extLst>
                         <a:ext uri="{28A0092B-C50C-407E-A947-70E740481C1C}">
                           <a14:useLocalDpi xmlns:a14="http://schemas.microsoft.com/office/drawing/2010/main" val="0"/>
@@ -10270,35 +10419,808 @@
     <w:p>
       <w:pPr>
         <w:pStyle w:val="Titre2"/>
-      </w:pPr>
-      <w:proofErr w:type="gramStart"/>
-      <w:r>
-        <w:t>e</w:t>
-      </w:r>
-      <w:proofErr w:type="gramEnd"/>
-      <w:r>
-        <w:t xml:space="preserve">-Appendix 3. </w:t>
-      </w:r>
-      <w:r>
-        <w:t>Table comparaison R and Python</w:t>
-      </w:r>
-    </w:p>
-    <w:p/>
-    <w:p>
-      <w:r>
-        <w:t>Tableau avec</w:t>
-      </w:r>
-      <w:r>
-        <w:t xml:space="preserve"> packages R et Python ou exis</w:t>
+        <w:rPr>
+          <w:lang w:val="en-US"/>
+        </w:rPr>
+      </w:pPr>
+      <w:r>
+        <w:rPr>
+          <w:lang w:val="en-US"/>
+        </w:rPr>
+        <w:lastRenderedPageBreak/>
+        <w:t xml:space="preserve">e-Appendix 3. </w:t>
+      </w:r>
+      <w:r>
+        <w:rPr>
+          <w:lang w:val="en-US"/>
+        </w:rPr>
+        <w:t>Comparison</w:t>
       </w:r>
       <w:bookmarkStart w:id="1" w:name="_GoBack"/>
       <w:bookmarkEnd w:id="1"/>
       <w:r>
-        <w:t>te en R et/ou Python</w:t>
-      </w:r>
-    </w:p>
+        <w:rPr>
+          <w:lang w:val="en-US"/>
+        </w:rPr>
+        <w:t xml:space="preserve"> of R and Python software in the sleep examples </w:t>
+      </w:r>
+      <w:r>
+        <w:rPr>
+          <w:lang w:val="en-US"/>
+        </w:rPr>
+        <w:t>(</w:t>
+      </w:r>
+      <w:r>
+        <w:rPr>
+          <w:highlight w:val="yellow"/>
+          <w:lang w:val="en-US"/>
+        </w:rPr>
+        <w:t xml:space="preserve">A </w:t>
+      </w:r>
+      <w:proofErr w:type="spellStart"/>
+      <w:r>
+        <w:rPr>
+          <w:highlight w:val="yellow"/>
+          <w:lang w:val="en-US"/>
+        </w:rPr>
+        <w:t>compl</w:t>
+      </w:r>
+      <w:r>
+        <w:rPr>
+          <w:highlight w:val="yellow"/>
+          <w:lang w:val="en-US"/>
+        </w:rPr>
+        <w:t>é</w:t>
+      </w:r>
+      <w:r>
+        <w:rPr>
+          <w:highlight w:val="yellow"/>
+          <w:lang w:val="en-US"/>
+        </w:rPr>
+        <w:t>ter</w:t>
+      </w:r>
+      <w:proofErr w:type="spellEnd"/>
+      <w:r>
+        <w:rPr>
+          <w:highlight w:val="yellow"/>
+          <w:lang w:val="en-US"/>
+        </w:rPr>
+        <w:t xml:space="preserve"> !!!</w:t>
+      </w:r>
+      <w:r>
+        <w:rPr>
+          <w:lang w:val="en-US"/>
+        </w:rPr>
+        <w:t>)</w:t>
+      </w:r>
+    </w:p>
+    <w:p>
+      <w:pPr>
+        <w:rPr>
+          <w:lang w:val="en-US"/>
+        </w:rPr>
+      </w:pPr>
+    </w:p>
+    <w:p>
+      <w:pPr>
+        <w:rPr>
+          <w:lang w:val="en-US"/>
+        </w:rPr>
+      </w:pPr>
+      <w:r>
+        <w:rPr>
+          <w:lang w:val="en-US"/>
+        </w:rPr>
+        <w:t>R and Python packages used for application examples of the various statistical methods.</w:t>
+      </w:r>
+    </w:p>
+    <w:p>
+      <w:pPr>
+        <w:rPr>
+          <w:lang w:val="en-US"/>
+        </w:rPr>
+      </w:pPr>
+    </w:p>
+    <w:tbl>
+      <w:tblPr>
+        <w:tblStyle w:val="Tableausimple2"/>
+        <w:tblW w:w="0" w:type="auto"/>
+        <w:tblLook w:val="04A0" w:firstRow="1" w:lastRow="0" w:firstColumn="1" w:lastColumn="0" w:noHBand="0" w:noVBand="1"/>
+      </w:tblPr>
+      <w:tblGrid>
+        <w:gridCol w:w="3020"/>
+        <w:gridCol w:w="3021"/>
+        <w:gridCol w:w="3021"/>
+      </w:tblGrid>
+      <w:tr>
+        <w:trPr>
+          <w:cnfStyle w:val="100000000000" w:firstRow="1" w:lastRow="0" w:firstColumn="0" w:lastColumn="0" w:oddVBand="0" w:evenVBand="0" w:oddHBand="0" w:evenHBand="0" w:firstRowFirstColumn="0" w:firstRowLastColumn="0" w:lastRowFirstColumn="0" w:lastRowLastColumn="0"/>
+        </w:trPr>
+        <w:tc>
+          <w:tcPr>
+            <w:cnfStyle w:val="001000000000" w:firstRow="0" w:lastRow="0" w:firstColumn="1" w:lastColumn="0" w:oddVBand="0" w:evenVBand="0" w:oddHBand="0" w:evenHBand="0" w:firstRowFirstColumn="0" w:firstRowLastColumn="0" w:lastRowFirstColumn="0" w:lastRowLastColumn="0"/>
+            <w:tcW w:w="3020" w:type="dxa"/>
+          </w:tcPr>
+          <w:p>
+            <w:pPr>
+              <w:rPr>
+                <w:lang w:val="en-US"/>
+              </w:rPr>
+            </w:pPr>
+          </w:p>
+        </w:tc>
+        <w:tc>
+          <w:tcPr>
+            <w:tcW w:w="3021" w:type="dxa"/>
+          </w:tcPr>
+          <w:p>
+            <w:pPr>
+              <w:jc w:val="center"/>
+              <w:cnfStyle w:val="100000000000" w:firstRow="1" w:lastRow="0" w:firstColumn="0" w:lastColumn="0" w:oddVBand="0" w:evenVBand="0" w:oddHBand="0" w:evenHBand="0" w:firstRowFirstColumn="0" w:firstRowLastColumn="0" w:lastRowFirstColumn="0" w:lastRowLastColumn="0"/>
+            </w:pPr>
+            <w:r>
+              <w:t>R</w:t>
+            </w:r>
+          </w:p>
+        </w:tc>
+        <w:tc>
+          <w:tcPr>
+            <w:tcW w:w="3021" w:type="dxa"/>
+          </w:tcPr>
+          <w:p>
+            <w:pPr>
+              <w:jc w:val="center"/>
+              <w:cnfStyle w:val="100000000000" w:firstRow="1" w:lastRow="0" w:firstColumn="0" w:lastColumn="0" w:oddVBand="0" w:evenVBand="0" w:oddHBand="0" w:evenHBand="0" w:firstRowFirstColumn="0" w:firstRowLastColumn="0" w:lastRowFirstColumn="0" w:lastRowLastColumn="0"/>
+            </w:pPr>
+            <w:r>
+              <w:t>Python</w:t>
+            </w:r>
+          </w:p>
+        </w:tc>
+      </w:tr>
+      <w:tr>
+        <w:trPr>
+          <w:cnfStyle w:val="000000100000" w:firstRow="0" w:lastRow="0" w:firstColumn="0" w:lastColumn="0" w:oddVBand="0" w:evenVBand="0" w:oddHBand="1" w:evenHBand="0" w:firstRowFirstColumn="0" w:firstRowLastColumn="0" w:lastRowFirstColumn="0" w:lastRowLastColumn="0"/>
+        </w:trPr>
+        <w:tc>
+          <w:tcPr>
+            <w:cnfStyle w:val="001000000000" w:firstRow="0" w:lastRow="0" w:firstColumn="1" w:lastColumn="0" w:oddVBand="0" w:evenVBand="0" w:oddHBand="0" w:evenHBand="0" w:firstRowFirstColumn="0" w:firstRowLastColumn="0" w:lastRowFirstColumn="0" w:lastRowLastColumn="0"/>
+            <w:tcW w:w="3020" w:type="dxa"/>
+            <w:tcBorders>
+              <w:bottom w:val="nil"/>
+            </w:tcBorders>
+          </w:tcPr>
+          <w:p>
+            <w:pPr>
+              <w:jc w:val="center"/>
+            </w:pPr>
+            <w:r>
+              <w:t>ANOVA</w:t>
+            </w:r>
+          </w:p>
+        </w:tc>
+        <w:tc>
+          <w:tcPr>
+            <w:tcW w:w="3021" w:type="dxa"/>
+            <w:tcBorders>
+              <w:bottom w:val="nil"/>
+            </w:tcBorders>
+          </w:tcPr>
+          <w:p>
+            <w:pPr>
+              <w:jc w:val="center"/>
+              <w:cnfStyle w:val="000000100000" w:firstRow="0" w:lastRow="0" w:firstColumn="0" w:lastColumn="0" w:oddVBand="0" w:evenVBand="0" w:oddHBand="1" w:evenHBand="0" w:firstRowFirstColumn="0" w:firstRowLastColumn="0" w:lastRowFirstColumn="0" w:lastRowLastColumn="0"/>
+            </w:pPr>
+            <w:proofErr w:type="gramStart"/>
+            <w:r>
+              <w:t>rstatix</w:t>
+            </w:r>
+            <w:proofErr w:type="gramEnd"/>
+          </w:p>
+        </w:tc>
+        <w:tc>
+          <w:tcPr>
+            <w:tcW w:w="3021" w:type="dxa"/>
+            <w:tcBorders>
+              <w:bottom w:val="nil"/>
+            </w:tcBorders>
+          </w:tcPr>
+          <w:p>
+            <w:pPr>
+              <w:cnfStyle w:val="000000100000" w:firstRow="0" w:lastRow="0" w:firstColumn="0" w:lastColumn="0" w:oddVBand="0" w:evenVBand="0" w:oddHBand="1" w:evenHBand="0" w:firstRowFirstColumn="0" w:firstRowLastColumn="0" w:lastRowFirstColumn="0" w:lastRowLastColumn="0"/>
+            </w:pPr>
+          </w:p>
+        </w:tc>
+      </w:tr>
+      <w:tr>
+        <w:tc>
+          <w:tcPr>
+            <w:cnfStyle w:val="001000000000" w:firstRow="0" w:lastRow="0" w:firstColumn="1" w:lastColumn="0" w:oddVBand="0" w:evenVBand="0" w:oddHBand="0" w:evenHBand="0" w:firstRowFirstColumn="0" w:firstRowLastColumn="0" w:lastRowFirstColumn="0" w:lastRowLastColumn="0"/>
+            <w:tcW w:w="3020" w:type="dxa"/>
+            <w:tcBorders>
+              <w:top w:val="nil"/>
+              <w:bottom w:val="nil"/>
+            </w:tcBorders>
+          </w:tcPr>
+          <w:p>
+            <w:pPr>
+              <w:jc w:val="center"/>
+            </w:pPr>
+            <w:r>
+              <w:rPr>
+                <w:rFonts w:cstheme="minorHAnsi"/>
+              </w:rPr>
+              <w:t>Χ</w:t>
+            </w:r>
+            <w:r>
+              <w:t>²</w:t>
+            </w:r>
+          </w:p>
+        </w:tc>
+        <w:tc>
+          <w:tcPr>
+            <w:tcW w:w="3021" w:type="dxa"/>
+            <w:tcBorders>
+              <w:top w:val="nil"/>
+              <w:bottom w:val="nil"/>
+            </w:tcBorders>
+          </w:tcPr>
+          <w:p>
+            <w:pPr>
+              <w:jc w:val="center"/>
+              <w:cnfStyle w:val="000000000000" w:firstRow="0" w:lastRow="0" w:firstColumn="0" w:lastColumn="0" w:oddVBand="0" w:evenVBand="0" w:oddHBand="0" w:evenHBand="0" w:firstRowFirstColumn="0" w:firstRowLastColumn="0" w:lastRowFirstColumn="0" w:lastRowLastColumn="0"/>
+            </w:pPr>
+            <w:proofErr w:type="gramStart"/>
+            <w:r>
+              <w:t>stats</w:t>
+            </w:r>
+            <w:proofErr w:type="gramEnd"/>
+          </w:p>
+        </w:tc>
+        <w:tc>
+          <w:tcPr>
+            <w:tcW w:w="3021" w:type="dxa"/>
+            <w:tcBorders>
+              <w:top w:val="nil"/>
+              <w:bottom w:val="nil"/>
+            </w:tcBorders>
+          </w:tcPr>
+          <w:p>
+            <w:pPr>
+              <w:cnfStyle w:val="000000000000" w:firstRow="0" w:lastRow="0" w:firstColumn="0" w:lastColumn="0" w:oddVBand="0" w:evenVBand="0" w:oddHBand="0" w:evenHBand="0" w:firstRowFirstColumn="0" w:firstRowLastColumn="0" w:lastRowFirstColumn="0" w:lastRowLastColumn="0"/>
+            </w:pPr>
+          </w:p>
+        </w:tc>
+      </w:tr>
+      <w:tr>
+        <w:trPr>
+          <w:cnfStyle w:val="000000100000" w:firstRow="0" w:lastRow="0" w:firstColumn="0" w:lastColumn="0" w:oddVBand="0" w:evenVBand="0" w:oddHBand="1" w:evenHBand="0" w:firstRowFirstColumn="0" w:firstRowLastColumn="0" w:lastRowFirstColumn="0" w:lastRowLastColumn="0"/>
+        </w:trPr>
+        <w:tc>
+          <w:tcPr>
+            <w:cnfStyle w:val="001000000000" w:firstRow="0" w:lastRow="0" w:firstColumn="1" w:lastColumn="0" w:oddVBand="0" w:evenVBand="0" w:oddHBand="0" w:evenHBand="0" w:firstRowFirstColumn="0" w:firstRowLastColumn="0" w:lastRowFirstColumn="0" w:lastRowLastColumn="0"/>
+            <w:tcW w:w="3020" w:type="dxa"/>
+            <w:tcBorders>
+              <w:top w:val="nil"/>
+              <w:bottom w:val="nil"/>
+            </w:tcBorders>
+          </w:tcPr>
+          <w:p>
+            <w:pPr>
+              <w:jc w:val="center"/>
+            </w:pPr>
+            <w:r>
+              <w:t>LCA</w:t>
+            </w:r>
+          </w:p>
+        </w:tc>
+        <w:tc>
+          <w:tcPr>
+            <w:tcW w:w="3021" w:type="dxa"/>
+            <w:tcBorders>
+              <w:top w:val="nil"/>
+              <w:bottom w:val="nil"/>
+            </w:tcBorders>
+          </w:tcPr>
+          <w:p>
+            <w:pPr>
+              <w:jc w:val="center"/>
+              <w:cnfStyle w:val="000000100000" w:firstRow="0" w:lastRow="0" w:firstColumn="0" w:lastColumn="0" w:oddVBand="0" w:evenVBand="0" w:oddHBand="1" w:evenHBand="0" w:firstRowFirstColumn="0" w:firstRowLastColumn="0" w:lastRowFirstColumn="0" w:lastRowLastColumn="0"/>
+            </w:pPr>
+            <w:proofErr w:type="spellStart"/>
+            <w:proofErr w:type="gramStart"/>
+            <w:r>
+              <w:t>poLCA</w:t>
+            </w:r>
+            <w:proofErr w:type="spellEnd"/>
+            <w:proofErr w:type="gramEnd"/>
+          </w:p>
+        </w:tc>
+        <w:tc>
+          <w:tcPr>
+            <w:tcW w:w="3021" w:type="dxa"/>
+            <w:tcBorders>
+              <w:top w:val="nil"/>
+              <w:bottom w:val="nil"/>
+            </w:tcBorders>
+          </w:tcPr>
+          <w:p>
+            <w:pPr>
+              <w:cnfStyle w:val="000000100000" w:firstRow="0" w:lastRow="0" w:firstColumn="0" w:lastColumn="0" w:oddVBand="0" w:evenVBand="0" w:oddHBand="1" w:evenHBand="0" w:firstRowFirstColumn="0" w:firstRowLastColumn="0" w:lastRowFirstColumn="0" w:lastRowLastColumn="0"/>
+            </w:pPr>
+          </w:p>
+        </w:tc>
+      </w:tr>
+      <w:tr>
+        <w:tc>
+          <w:tcPr>
+            <w:cnfStyle w:val="001000000000" w:firstRow="0" w:lastRow="0" w:firstColumn="1" w:lastColumn="0" w:oddVBand="0" w:evenVBand="0" w:oddHBand="0" w:evenHBand="0" w:firstRowFirstColumn="0" w:firstRowLastColumn="0" w:lastRowFirstColumn="0" w:lastRowLastColumn="0"/>
+            <w:tcW w:w="3020" w:type="dxa"/>
+            <w:tcBorders>
+              <w:top w:val="nil"/>
+              <w:bottom w:val="nil"/>
+            </w:tcBorders>
+          </w:tcPr>
+          <w:p>
+            <w:pPr>
+              <w:jc w:val="center"/>
+            </w:pPr>
+            <w:r>
+              <w:t>K-</w:t>
+            </w:r>
+            <w:proofErr w:type="spellStart"/>
+            <w:r>
+              <w:t>means</w:t>
+            </w:r>
+            <w:proofErr w:type="spellEnd"/>
+          </w:p>
+        </w:tc>
+        <w:tc>
+          <w:tcPr>
+            <w:tcW w:w="3021" w:type="dxa"/>
+            <w:tcBorders>
+              <w:top w:val="nil"/>
+              <w:bottom w:val="nil"/>
+            </w:tcBorders>
+          </w:tcPr>
+          <w:p>
+            <w:pPr>
+              <w:jc w:val="center"/>
+              <w:cnfStyle w:val="000000000000" w:firstRow="0" w:lastRow="0" w:firstColumn="0" w:lastColumn="0" w:oddVBand="0" w:evenVBand="0" w:oddHBand="0" w:evenHBand="0" w:firstRowFirstColumn="0" w:firstRowLastColumn="0" w:lastRowFirstColumn="0" w:lastRowLastColumn="0"/>
+            </w:pPr>
+            <w:proofErr w:type="spellStart"/>
+            <w:proofErr w:type="gramStart"/>
+            <w:r>
+              <w:t>kml</w:t>
+            </w:r>
+            <w:proofErr w:type="spellEnd"/>
+            <w:proofErr w:type="gramEnd"/>
+          </w:p>
+        </w:tc>
+        <w:tc>
+          <w:tcPr>
+            <w:tcW w:w="3021" w:type="dxa"/>
+            <w:tcBorders>
+              <w:top w:val="nil"/>
+              <w:bottom w:val="nil"/>
+            </w:tcBorders>
+          </w:tcPr>
+          <w:p>
+            <w:pPr>
+              <w:cnfStyle w:val="000000000000" w:firstRow="0" w:lastRow="0" w:firstColumn="0" w:lastColumn="0" w:oddVBand="0" w:evenVBand="0" w:oddHBand="0" w:evenHBand="0" w:firstRowFirstColumn="0" w:firstRowLastColumn="0" w:lastRowFirstColumn="0" w:lastRowLastColumn="0"/>
+            </w:pPr>
+          </w:p>
+        </w:tc>
+      </w:tr>
+      <w:tr>
+        <w:trPr>
+          <w:cnfStyle w:val="000000100000" w:firstRow="0" w:lastRow="0" w:firstColumn="0" w:lastColumn="0" w:oddVBand="0" w:evenVBand="0" w:oddHBand="1" w:evenHBand="0" w:firstRowFirstColumn="0" w:firstRowLastColumn="0" w:lastRowFirstColumn="0" w:lastRowLastColumn="0"/>
+        </w:trPr>
+        <w:tc>
+          <w:tcPr>
+            <w:cnfStyle w:val="001000000000" w:firstRow="0" w:lastRow="0" w:firstColumn="1" w:lastColumn="0" w:oddVBand="0" w:evenVBand="0" w:oddHBand="0" w:evenHBand="0" w:firstRowFirstColumn="0" w:firstRowLastColumn="0" w:lastRowFirstColumn="0" w:lastRowLastColumn="0"/>
+            <w:tcW w:w="3020" w:type="dxa"/>
+            <w:tcBorders>
+              <w:top w:val="nil"/>
+              <w:bottom w:val="nil"/>
+            </w:tcBorders>
+          </w:tcPr>
+          <w:p>
+            <w:pPr>
+              <w:jc w:val="center"/>
+            </w:pPr>
+            <w:r>
+              <w:t>LTA</w:t>
+            </w:r>
+          </w:p>
+        </w:tc>
+        <w:tc>
+          <w:tcPr>
+            <w:tcW w:w="3021" w:type="dxa"/>
+            <w:tcBorders>
+              <w:top w:val="nil"/>
+              <w:bottom w:val="nil"/>
+            </w:tcBorders>
+          </w:tcPr>
+          <w:p>
+            <w:pPr>
+              <w:jc w:val="center"/>
+              <w:cnfStyle w:val="000000100000" w:firstRow="0" w:lastRow="0" w:firstColumn="0" w:lastColumn="0" w:oddVBand="0" w:evenVBand="0" w:oddHBand="1" w:evenHBand="0" w:firstRowFirstColumn="0" w:firstRowLastColumn="0" w:lastRowFirstColumn="0" w:lastRowLastColumn="0"/>
+            </w:pPr>
+            <w:proofErr w:type="spellStart"/>
+            <w:r>
+              <w:t>LMest</w:t>
+            </w:r>
+            <w:proofErr w:type="spellEnd"/>
+          </w:p>
+        </w:tc>
+        <w:tc>
+          <w:tcPr>
+            <w:tcW w:w="3021" w:type="dxa"/>
+            <w:tcBorders>
+              <w:top w:val="nil"/>
+              <w:bottom w:val="nil"/>
+            </w:tcBorders>
+          </w:tcPr>
+          <w:p>
+            <w:pPr>
+              <w:cnfStyle w:val="000000100000" w:firstRow="0" w:lastRow="0" w:firstColumn="0" w:lastColumn="0" w:oddVBand="0" w:evenVBand="0" w:oddHBand="1" w:evenHBand="0" w:firstRowFirstColumn="0" w:firstRowLastColumn="0" w:lastRowFirstColumn="0" w:lastRowLastColumn="0"/>
+            </w:pPr>
+          </w:p>
+        </w:tc>
+      </w:tr>
+      <w:tr>
+        <w:tc>
+          <w:tcPr>
+            <w:cnfStyle w:val="001000000000" w:firstRow="0" w:lastRow="0" w:firstColumn="1" w:lastColumn="0" w:oddVBand="0" w:evenVBand="0" w:oddHBand="0" w:evenHBand="0" w:firstRowFirstColumn="0" w:firstRowLastColumn="0" w:lastRowFirstColumn="0" w:lastRowLastColumn="0"/>
+            <w:tcW w:w="3020" w:type="dxa"/>
+            <w:tcBorders>
+              <w:top w:val="nil"/>
+              <w:bottom w:val="nil"/>
+            </w:tcBorders>
+          </w:tcPr>
+          <w:p>
+            <w:pPr>
+              <w:jc w:val="center"/>
+            </w:pPr>
+            <w:r>
+              <w:t>GBTM</w:t>
+            </w:r>
+          </w:p>
+        </w:tc>
+        <w:tc>
+          <w:tcPr>
+            <w:tcW w:w="3021" w:type="dxa"/>
+            <w:tcBorders>
+              <w:top w:val="nil"/>
+              <w:bottom w:val="nil"/>
+            </w:tcBorders>
+          </w:tcPr>
+          <w:p>
+            <w:pPr>
+              <w:jc w:val="center"/>
+              <w:cnfStyle w:val="000000000000" w:firstRow="0" w:lastRow="0" w:firstColumn="0" w:lastColumn="0" w:oddVBand="0" w:evenVBand="0" w:oddHBand="0" w:evenHBand="0" w:firstRowFirstColumn="0" w:firstRowLastColumn="0" w:lastRowFirstColumn="0" w:lastRowLastColumn="0"/>
+            </w:pPr>
+            <w:proofErr w:type="spellStart"/>
+            <w:proofErr w:type="gramStart"/>
+            <w:r>
+              <w:t>trajeR</w:t>
+            </w:r>
+            <w:proofErr w:type="spellEnd"/>
+            <w:proofErr w:type="gramEnd"/>
+          </w:p>
+        </w:tc>
+        <w:tc>
+          <w:tcPr>
+            <w:tcW w:w="3021" w:type="dxa"/>
+            <w:tcBorders>
+              <w:top w:val="nil"/>
+              <w:bottom w:val="nil"/>
+            </w:tcBorders>
+          </w:tcPr>
+          <w:p>
+            <w:pPr>
+              <w:cnfStyle w:val="000000000000" w:firstRow="0" w:lastRow="0" w:firstColumn="0" w:lastColumn="0" w:oddVBand="0" w:evenVBand="0" w:oddHBand="0" w:evenHBand="0" w:firstRowFirstColumn="0" w:firstRowLastColumn="0" w:lastRowFirstColumn="0" w:lastRowLastColumn="0"/>
+            </w:pPr>
+          </w:p>
+        </w:tc>
+      </w:tr>
+      <w:tr>
+        <w:trPr>
+          <w:cnfStyle w:val="000000100000" w:firstRow="0" w:lastRow="0" w:firstColumn="0" w:lastColumn="0" w:oddVBand="0" w:evenVBand="0" w:oddHBand="1" w:evenHBand="0" w:firstRowFirstColumn="0" w:firstRowLastColumn="0" w:lastRowFirstColumn="0" w:lastRowLastColumn="0"/>
+        </w:trPr>
+        <w:tc>
+          <w:tcPr>
+            <w:cnfStyle w:val="001000000000" w:firstRow="0" w:lastRow="0" w:firstColumn="1" w:lastColumn="0" w:oddVBand="0" w:evenVBand="0" w:oddHBand="0" w:evenHBand="0" w:firstRowFirstColumn="0" w:firstRowLastColumn="0" w:lastRowFirstColumn="0" w:lastRowLastColumn="0"/>
+            <w:tcW w:w="3020" w:type="dxa"/>
+            <w:tcBorders>
+              <w:top w:val="nil"/>
+              <w:bottom w:val="nil"/>
+            </w:tcBorders>
+          </w:tcPr>
+          <w:p>
+            <w:pPr>
+              <w:jc w:val="center"/>
+            </w:pPr>
+            <w:r>
+              <w:t>Mixed</w:t>
+            </w:r>
+          </w:p>
+        </w:tc>
+        <w:tc>
+          <w:tcPr>
+            <w:tcW w:w="3021" w:type="dxa"/>
+            <w:tcBorders>
+              <w:top w:val="nil"/>
+              <w:bottom w:val="nil"/>
+            </w:tcBorders>
+          </w:tcPr>
+          <w:p>
+            <w:pPr>
+              <w:jc w:val="center"/>
+              <w:cnfStyle w:val="000000100000" w:firstRow="0" w:lastRow="0" w:firstColumn="0" w:lastColumn="0" w:oddVBand="0" w:evenVBand="0" w:oddHBand="1" w:evenHBand="0" w:firstRowFirstColumn="0" w:firstRowLastColumn="0" w:lastRowFirstColumn="0" w:lastRowLastColumn="0"/>
+            </w:pPr>
+            <w:proofErr w:type="gramStart"/>
+            <w:r>
+              <w:t>lme</w:t>
+            </w:r>
+            <w:proofErr w:type="gramEnd"/>
+            <w:r>
+              <w:t>4</w:t>
+            </w:r>
+          </w:p>
+        </w:tc>
+        <w:tc>
+          <w:tcPr>
+            <w:tcW w:w="3021" w:type="dxa"/>
+            <w:tcBorders>
+              <w:top w:val="nil"/>
+              <w:bottom w:val="nil"/>
+            </w:tcBorders>
+          </w:tcPr>
+          <w:p>
+            <w:pPr>
+              <w:cnfStyle w:val="000000100000" w:firstRow="0" w:lastRow="0" w:firstColumn="0" w:lastColumn="0" w:oddVBand="0" w:evenVBand="0" w:oddHBand="1" w:evenHBand="0" w:firstRowFirstColumn="0" w:firstRowLastColumn="0" w:lastRowFirstColumn="0" w:lastRowLastColumn="0"/>
+            </w:pPr>
+          </w:p>
+        </w:tc>
+      </w:tr>
+      <w:tr>
+        <w:tc>
+          <w:tcPr>
+            <w:cnfStyle w:val="001000000000" w:firstRow="0" w:lastRow="0" w:firstColumn="1" w:lastColumn="0" w:oddVBand="0" w:evenVBand="0" w:oddHBand="0" w:evenHBand="0" w:firstRowFirstColumn="0" w:firstRowLastColumn="0" w:lastRowFirstColumn="0" w:lastRowLastColumn="0"/>
+            <w:tcW w:w="3020" w:type="dxa"/>
+            <w:tcBorders>
+              <w:top w:val="nil"/>
+              <w:bottom w:val="nil"/>
+            </w:tcBorders>
+          </w:tcPr>
+          <w:p>
+            <w:pPr>
+              <w:jc w:val="center"/>
+            </w:pPr>
+            <w:r>
+              <w:t>GMM</w:t>
+            </w:r>
+          </w:p>
+        </w:tc>
+        <w:tc>
+          <w:tcPr>
+            <w:tcW w:w="3021" w:type="dxa"/>
+            <w:tcBorders>
+              <w:top w:val="nil"/>
+              <w:bottom w:val="nil"/>
+            </w:tcBorders>
+          </w:tcPr>
+          <w:p>
+            <w:pPr>
+              <w:jc w:val="center"/>
+              <w:cnfStyle w:val="000000000000" w:firstRow="0" w:lastRow="0" w:firstColumn="0" w:lastColumn="0" w:oddVBand="0" w:evenVBand="0" w:oddHBand="0" w:evenHBand="0" w:firstRowFirstColumn="0" w:firstRowLastColumn="0" w:lastRowFirstColumn="0" w:lastRowLastColumn="0"/>
+            </w:pPr>
+            <w:proofErr w:type="spellStart"/>
+            <w:proofErr w:type="gramStart"/>
+            <w:r>
+              <w:t>lcmm</w:t>
+            </w:r>
+            <w:proofErr w:type="spellEnd"/>
+            <w:proofErr w:type="gramEnd"/>
+          </w:p>
+        </w:tc>
+        <w:tc>
+          <w:tcPr>
+            <w:tcW w:w="3021" w:type="dxa"/>
+            <w:tcBorders>
+              <w:top w:val="nil"/>
+              <w:bottom w:val="nil"/>
+            </w:tcBorders>
+          </w:tcPr>
+          <w:p>
+            <w:pPr>
+              <w:cnfStyle w:val="000000000000" w:firstRow="0" w:lastRow="0" w:firstColumn="0" w:lastColumn="0" w:oddVBand="0" w:evenVBand="0" w:oddHBand="0" w:evenHBand="0" w:firstRowFirstColumn="0" w:firstRowLastColumn="0" w:lastRowFirstColumn="0" w:lastRowLastColumn="0"/>
+            </w:pPr>
+          </w:p>
+        </w:tc>
+      </w:tr>
+      <w:tr>
+        <w:trPr>
+          <w:cnfStyle w:val="000000100000" w:firstRow="0" w:lastRow="0" w:firstColumn="0" w:lastColumn="0" w:oddVBand="0" w:evenVBand="0" w:oddHBand="1" w:evenHBand="0" w:firstRowFirstColumn="0" w:firstRowLastColumn="0" w:lastRowFirstColumn="0" w:lastRowLastColumn="0"/>
+        </w:trPr>
+        <w:tc>
+          <w:tcPr>
+            <w:cnfStyle w:val="001000000000" w:firstRow="0" w:lastRow="0" w:firstColumn="1" w:lastColumn="0" w:oddVBand="0" w:evenVBand="0" w:oddHBand="0" w:evenHBand="0" w:firstRowFirstColumn="0" w:firstRowLastColumn="0" w:lastRowFirstColumn="0" w:lastRowLastColumn="0"/>
+            <w:tcW w:w="3020" w:type="dxa"/>
+            <w:tcBorders>
+              <w:top w:val="nil"/>
+              <w:bottom w:val="nil"/>
+            </w:tcBorders>
+          </w:tcPr>
+          <w:p>
+            <w:pPr>
+              <w:jc w:val="center"/>
+            </w:pPr>
+            <w:r>
+              <w:t>ARIMA &amp; Cross-</w:t>
+            </w:r>
+            <w:proofErr w:type="spellStart"/>
+            <w:r>
+              <w:t>correlation</w:t>
+            </w:r>
+            <w:proofErr w:type="spellEnd"/>
+          </w:p>
+        </w:tc>
+        <w:tc>
+          <w:tcPr>
+            <w:tcW w:w="3021" w:type="dxa"/>
+            <w:tcBorders>
+              <w:top w:val="nil"/>
+              <w:bottom w:val="nil"/>
+            </w:tcBorders>
+          </w:tcPr>
+          <w:p>
+            <w:pPr>
+              <w:jc w:val="center"/>
+              <w:cnfStyle w:val="000000100000" w:firstRow="0" w:lastRow="0" w:firstColumn="0" w:lastColumn="0" w:oddVBand="0" w:evenVBand="0" w:oddHBand="1" w:evenHBand="0" w:firstRowFirstColumn="0" w:firstRowLastColumn="0" w:lastRowFirstColumn="0" w:lastRowLastColumn="0"/>
+            </w:pPr>
+            <w:proofErr w:type="spellStart"/>
+            <w:proofErr w:type="gramStart"/>
+            <w:r>
+              <w:t>forecast</w:t>
+            </w:r>
+            <w:proofErr w:type="spellEnd"/>
+            <w:proofErr w:type="gramEnd"/>
+          </w:p>
+        </w:tc>
+        <w:tc>
+          <w:tcPr>
+            <w:tcW w:w="3021" w:type="dxa"/>
+            <w:tcBorders>
+              <w:top w:val="nil"/>
+              <w:bottom w:val="nil"/>
+            </w:tcBorders>
+          </w:tcPr>
+          <w:p>
+            <w:pPr>
+              <w:cnfStyle w:val="000000100000" w:firstRow="0" w:lastRow="0" w:firstColumn="0" w:lastColumn="0" w:oddVBand="0" w:evenVBand="0" w:oddHBand="1" w:evenHBand="0" w:firstRowFirstColumn="0" w:firstRowLastColumn="0" w:lastRowFirstColumn="0" w:lastRowLastColumn="0"/>
+            </w:pPr>
+          </w:p>
+        </w:tc>
+      </w:tr>
+      <w:tr>
+        <w:tc>
+          <w:tcPr>
+            <w:cnfStyle w:val="001000000000" w:firstRow="0" w:lastRow="0" w:firstColumn="1" w:lastColumn="0" w:oddVBand="0" w:evenVBand="0" w:oddHBand="0" w:evenHBand="0" w:firstRowFirstColumn="0" w:firstRowLastColumn="0" w:lastRowFirstColumn="0" w:lastRowLastColumn="0"/>
+            <w:tcW w:w="3020" w:type="dxa"/>
+            <w:tcBorders>
+              <w:top w:val="nil"/>
+              <w:bottom w:val="nil"/>
+            </w:tcBorders>
+          </w:tcPr>
+          <w:p>
+            <w:pPr>
+              <w:jc w:val="center"/>
+            </w:pPr>
+            <w:r>
+              <w:t>Joint</w:t>
+            </w:r>
+          </w:p>
+        </w:tc>
+        <w:tc>
+          <w:tcPr>
+            <w:tcW w:w="3021" w:type="dxa"/>
+            <w:tcBorders>
+              <w:top w:val="nil"/>
+              <w:bottom w:val="nil"/>
+            </w:tcBorders>
+          </w:tcPr>
+          <w:p>
+            <w:pPr>
+              <w:jc w:val="center"/>
+              <w:cnfStyle w:val="000000000000" w:firstRow="0" w:lastRow="0" w:firstColumn="0" w:lastColumn="0" w:oddVBand="0" w:evenVBand="0" w:oddHBand="0" w:evenHBand="0" w:firstRowFirstColumn="0" w:firstRowLastColumn="0" w:lastRowFirstColumn="0" w:lastRowLastColumn="0"/>
+            </w:pPr>
+            <w:r>
+              <w:t>JMbayes2</w:t>
+            </w:r>
+          </w:p>
+        </w:tc>
+        <w:tc>
+          <w:tcPr>
+            <w:tcW w:w="3021" w:type="dxa"/>
+            <w:tcBorders>
+              <w:top w:val="nil"/>
+              <w:bottom w:val="nil"/>
+            </w:tcBorders>
+          </w:tcPr>
+          <w:p>
+            <w:pPr>
+              <w:cnfStyle w:val="000000000000" w:firstRow="0" w:lastRow="0" w:firstColumn="0" w:lastColumn="0" w:oddVBand="0" w:evenVBand="0" w:oddHBand="0" w:evenHBand="0" w:firstRowFirstColumn="0" w:firstRowLastColumn="0" w:lastRowFirstColumn="0" w:lastRowLastColumn="0"/>
+            </w:pPr>
+          </w:p>
+        </w:tc>
+      </w:tr>
+      <w:tr>
+        <w:trPr>
+          <w:cnfStyle w:val="000000100000" w:firstRow="0" w:lastRow="0" w:firstColumn="0" w:lastColumn="0" w:oddVBand="0" w:evenVBand="0" w:oddHBand="1" w:evenHBand="0" w:firstRowFirstColumn="0" w:firstRowLastColumn="0" w:lastRowFirstColumn="0" w:lastRowLastColumn="0"/>
+        </w:trPr>
+        <w:tc>
+          <w:tcPr>
+            <w:cnfStyle w:val="001000000000" w:firstRow="0" w:lastRow="0" w:firstColumn="1" w:lastColumn="0" w:oddVBand="0" w:evenVBand="0" w:oddHBand="0" w:evenHBand="0" w:firstRowFirstColumn="0" w:firstRowLastColumn="0" w:lastRowFirstColumn="0" w:lastRowLastColumn="0"/>
+            <w:tcW w:w="3020" w:type="dxa"/>
+            <w:tcBorders>
+              <w:top w:val="nil"/>
+              <w:bottom w:val="nil"/>
+            </w:tcBorders>
+          </w:tcPr>
+          <w:p>
+            <w:pPr>
+              <w:jc w:val="center"/>
+            </w:pPr>
+            <w:r>
+              <w:t>Hidden Markov</w:t>
+            </w:r>
+          </w:p>
+        </w:tc>
+        <w:tc>
+          <w:tcPr>
+            <w:tcW w:w="3021" w:type="dxa"/>
+            <w:tcBorders>
+              <w:top w:val="nil"/>
+              <w:bottom w:val="nil"/>
+            </w:tcBorders>
+          </w:tcPr>
+          <w:p>
+            <w:pPr>
+              <w:jc w:val="center"/>
+              <w:cnfStyle w:val="000000100000" w:firstRow="0" w:lastRow="0" w:firstColumn="0" w:lastColumn="0" w:oddVBand="0" w:evenVBand="0" w:oddHBand="1" w:evenHBand="0" w:firstRowFirstColumn="0" w:firstRowLastColumn="0" w:lastRowFirstColumn="0" w:lastRowLastColumn="0"/>
+            </w:pPr>
+            <w:proofErr w:type="gramStart"/>
+            <w:r>
+              <w:t>depmixS</w:t>
+            </w:r>
+            <w:proofErr w:type="gramEnd"/>
+            <w:r>
+              <w:t>4</w:t>
+            </w:r>
+          </w:p>
+        </w:tc>
+        <w:tc>
+          <w:tcPr>
+            <w:tcW w:w="3021" w:type="dxa"/>
+            <w:tcBorders>
+              <w:top w:val="nil"/>
+              <w:bottom w:val="nil"/>
+            </w:tcBorders>
+          </w:tcPr>
+          <w:p>
+            <w:pPr>
+              <w:cnfStyle w:val="000000100000" w:firstRow="0" w:lastRow="0" w:firstColumn="0" w:lastColumn="0" w:oddVBand="0" w:evenVBand="0" w:oddHBand="1" w:evenHBand="0" w:firstRowFirstColumn="0" w:firstRowLastColumn="0" w:lastRowFirstColumn="0" w:lastRowLastColumn="0"/>
+            </w:pPr>
+          </w:p>
+        </w:tc>
+      </w:tr>
+    </w:tbl>
+    <w:p/>
     <w:sectPr>
-      <w:footerReference w:type="default" r:id="rId29"/>
+      <w:footerReference w:type="default" r:id="rId30"/>
       <w:pgSz w:w="11906" w:h="16838"/>
       <w:pgMar w:top="1417" w:right="1417" w:bottom="1417" w:left="1417" w:header="708" w:footer="708" w:gutter="0"/>
       <w:cols w:space="708"/>
@@ -13309,6 +14231,98 @@
       <w:szCs w:val="18"/>
     </w:rPr>
   </w:style>
+  <w:style w:type="character" w:styleId="Lienhypertexte">
+    <w:name w:val="Hyperlink"/>
+    <w:basedOn w:val="Policepardfaut"/>
+    <w:uiPriority w:val="99"/>
+    <w:semiHidden/>
+    <w:unhideWhenUsed/>
+    <w:rsid w:val="00D67057"/>
+    <w:rPr>
+      <w:color w:val="0563C1" w:themeColor="hyperlink"/>
+      <w:u w:val="single"/>
+    </w:rPr>
+  </w:style>
+  <w:style w:type="table" w:styleId="Tableausimple2">
+    <w:name w:val="Plain Table 2"/>
+    <w:basedOn w:val="TableauNormal"/>
+    <w:uiPriority w:val="42"/>
+    <w:rsid w:val="00245100"/>
+    <w:pPr>
+      <w:spacing w:after="0" w:line="240" w:lineRule="auto"/>
+    </w:pPr>
+    <w:tblPr>
+      <w:tblStyleRowBandSize w:val="1"/>
+      <w:tblStyleColBandSize w:val="1"/>
+      <w:tblBorders>
+        <w:top w:val="single" w:sz="4" w:space="0" w:color="7F7F7F" w:themeColor="text1" w:themeTint="80"/>
+        <w:bottom w:val="single" w:sz="4" w:space="0" w:color="7F7F7F" w:themeColor="text1" w:themeTint="80"/>
+      </w:tblBorders>
+    </w:tblPr>
+    <w:tblStylePr w:type="firstRow">
+      <w:rPr>
+        <w:b/>
+        <w:bCs/>
+      </w:rPr>
+      <w:tblPr/>
+      <w:tcPr>
+        <w:tcBorders>
+          <w:bottom w:val="single" w:sz="4" w:space="0" w:color="7F7F7F" w:themeColor="text1" w:themeTint="80"/>
+        </w:tcBorders>
+      </w:tcPr>
+    </w:tblStylePr>
+    <w:tblStylePr w:type="lastRow">
+      <w:rPr>
+        <w:b/>
+        <w:bCs/>
+      </w:rPr>
+      <w:tblPr/>
+      <w:tcPr>
+        <w:tcBorders>
+          <w:top w:val="single" w:sz="4" w:space="0" w:color="7F7F7F" w:themeColor="text1" w:themeTint="80"/>
+        </w:tcBorders>
+      </w:tcPr>
+    </w:tblStylePr>
+    <w:tblStylePr w:type="firstCol">
+      <w:rPr>
+        <w:b/>
+        <w:bCs/>
+      </w:rPr>
+    </w:tblStylePr>
+    <w:tblStylePr w:type="lastCol">
+      <w:rPr>
+        <w:b/>
+        <w:bCs/>
+      </w:rPr>
+    </w:tblStylePr>
+    <w:tblStylePr w:type="band1Vert">
+      <w:tblPr/>
+      <w:tcPr>
+        <w:tcBorders>
+          <w:left w:val="single" w:sz="4" w:space="0" w:color="7F7F7F" w:themeColor="text1" w:themeTint="80"/>
+          <w:right w:val="single" w:sz="4" w:space="0" w:color="7F7F7F" w:themeColor="text1" w:themeTint="80"/>
+        </w:tcBorders>
+      </w:tcPr>
+    </w:tblStylePr>
+    <w:tblStylePr w:type="band2Vert">
+      <w:tblPr/>
+      <w:tcPr>
+        <w:tcBorders>
+          <w:left w:val="single" w:sz="4" w:space="0" w:color="7F7F7F" w:themeColor="text1" w:themeTint="80"/>
+          <w:right w:val="single" w:sz="4" w:space="0" w:color="7F7F7F" w:themeColor="text1" w:themeTint="80"/>
+        </w:tcBorders>
+      </w:tcPr>
+    </w:tblStylePr>
+    <w:tblStylePr w:type="band1Horz">
+      <w:tblPr/>
+      <w:tcPr>
+        <w:tcBorders>
+          <w:top w:val="single" w:sz="4" w:space="0" w:color="7F7F7F" w:themeColor="text1" w:themeTint="80"/>
+          <w:bottom w:val="single" w:sz="4" w:space="0" w:color="7F7F7F" w:themeColor="text1" w:themeTint="80"/>
+        </w:tcBorders>
+      </w:tcPr>
+    </w:tblStylePr>
+  </w:style>
 </w:styles>
 </file>
 

</xml_diff>